<commit_message>
Laporan Tubes - Edited
</commit_message>
<xml_diff>
--- a/Laporan/Laporan Tubes - Prototype.docx
+++ b/Laporan/Laporan Tubes - Prototype.docx
@@ -1033,27 +1033,189 @@
     </w:p>
     <w:p>
       <w:pPr>
-        <w:rPr>
-          <w:rFonts w:asciiTheme="majorHAnsi" w:eastAsiaTheme="majorEastAsia" w:hAnsiTheme="majorHAnsi" w:cstheme="majorBidi"/>
-          <w:b/>
-          <w:color w:val="000000" w:themeColor="text1"/>
-          <w:sz w:val="32"/>
-          <w:szCs w:val="32"/>
-          <w14:shadow w14:blurRad="38100" w14:dist="19050" w14:dir="2700000" w14:sx="100000" w14:sy="100000" w14:kx="0" w14:ky="0" w14:algn="tl">
-            <w14:schemeClr w14:val="dk1">
-              <w14:alpha w14:val="60000"/>
-            </w14:schemeClr>
-          </w14:shadow>
-          <w14:textOutline w14:w="0" w14:cap="flat" w14:cmpd="sng" w14:algn="ctr">
-            <w14:noFill/>
-            <w14:prstDash w14:val="solid"/>
-            <w14:round/>
-          </w14:textOutline>
-        </w:rPr>
-      </w:pPr>
-      <w:r>
-        <w:rPr>
-          <w:b/>
+        <w:pStyle w:val="Heading2"/>
+        <w:numPr>
+          <w:ilvl w:val="1"/>
+          <w:numId w:val="2"/>
+        </w:numPr>
+        <w:rPr>
+          <w:b/>
+          <w:bCs/>
+          <w:color w:val="000000" w:themeColor="text1"/>
+          <w14:shadow w14:blurRad="38100" w14:dist="19050" w14:dir="2700000" w14:sx="100000" w14:sy="100000" w14:kx="0" w14:ky="0" w14:algn="tl">
+            <w14:schemeClr w14:val="dk1">
+              <w14:alpha w14:val="60000"/>
+            </w14:schemeClr>
+          </w14:shadow>
+          <w14:textOutline w14:w="0" w14:cap="flat" w14:cmpd="sng" w14:algn="ctr">
+            <w14:noFill/>
+            <w14:prstDash w14:val="solid"/>
+            <w14:round/>
+          </w14:textOutline>
+        </w:rPr>
+      </w:pPr>
+      <w:r>
+        <w:rPr>
+          <w:b/>
+          <w:bCs/>
+          <w:color w:val="000000" w:themeColor="text1"/>
+          <w14:shadow w14:blurRad="38100" w14:dist="19050" w14:dir="2700000" w14:sx="100000" w14:sy="100000" w14:kx="0" w14:ky="0" w14:algn="tl">
+            <w14:schemeClr w14:val="dk1">
+              <w14:alpha w14:val="60000"/>
+            </w14:schemeClr>
+          </w14:shadow>
+          <w14:textOutline w14:w="0" w14:cap="flat" w14:cmpd="sng" w14:algn="ctr">
+            <w14:noFill/>
+            <w14:prstDash w14:val="solid"/>
+            <w14:round/>
+          </w14:textOutline>
+        </w:rPr>
+        <w:t>Teori Text Similarity</w:t>
+      </w:r>
+    </w:p>
+    <w:p>
+      <w:pPr>
+        <w:pStyle w:val="Heading2"/>
+        <w:numPr>
+          <w:ilvl w:val="1"/>
+          <w:numId w:val="2"/>
+        </w:numPr>
+        <w:rPr>
+          <w:b/>
+          <w:bCs/>
+          <w:color w:val="000000" w:themeColor="text1"/>
+          <w14:shadow w14:blurRad="38100" w14:dist="19050" w14:dir="2700000" w14:sx="100000" w14:sy="100000" w14:kx="0" w14:ky="0" w14:algn="tl">
+            <w14:schemeClr w14:val="dk1">
+              <w14:alpha w14:val="60000"/>
+            </w14:schemeClr>
+          </w14:shadow>
+          <w14:textOutline w14:w="0" w14:cap="flat" w14:cmpd="sng" w14:algn="ctr">
+            <w14:noFill/>
+            <w14:prstDash w14:val="solid"/>
+            <w14:round/>
+          </w14:textOutline>
+        </w:rPr>
+      </w:pPr>
+      <w:r>
+        <w:rPr>
+          <w:b/>
+          <w:bCs/>
+          <w:color w:val="000000" w:themeColor="text1"/>
+          <w14:shadow w14:blurRad="38100" w14:dist="19050" w14:dir="2700000" w14:sx="100000" w14:sy="100000" w14:kx="0" w14:ky="0" w14:algn="tl">
+            <w14:schemeClr w14:val="dk1">
+              <w14:alpha w14:val="60000"/>
+            </w14:schemeClr>
+          </w14:shadow>
+          <w14:textOutline w14:w="0" w14:cap="flat" w14:cmpd="sng" w14:algn="ctr">
+            <w14:noFill/>
+            <w14:prstDash w14:val="solid"/>
+            <w14:round/>
+          </w14:textOutline>
+        </w:rPr>
+        <w:t>American Standard Code for Information Interchange (ASCII)</w:t>
+      </w:r>
+    </w:p>
+    <w:p>
+      <w:pPr>
+        <w:pStyle w:val="Heading2"/>
+        <w:numPr>
+          <w:ilvl w:val="1"/>
+          <w:numId w:val="2"/>
+        </w:numPr>
+        <w:rPr>
+          <w:b/>
+          <w:bCs/>
+          <w:color w:val="000000" w:themeColor="text1"/>
+          <w14:shadow w14:blurRad="38100" w14:dist="19050" w14:dir="2700000" w14:sx="100000" w14:sy="100000" w14:kx="0" w14:ky="0" w14:algn="tl">
+            <w14:schemeClr w14:val="dk1">
+              <w14:alpha w14:val="60000"/>
+            </w14:schemeClr>
+          </w14:shadow>
+          <w14:textOutline w14:w="0" w14:cap="flat" w14:cmpd="sng" w14:algn="ctr">
+            <w14:noFill/>
+            <w14:prstDash w14:val="solid"/>
+            <w14:round/>
+          </w14:textOutline>
+        </w:rPr>
+      </w:pPr>
+      <w:r>
+        <w:rPr>
+          <w:b/>
+          <w:bCs/>
+          <w:color w:val="000000" w:themeColor="text1"/>
+          <w14:shadow w14:blurRad="38100" w14:dist="19050" w14:dir="2700000" w14:sx="100000" w14:sy="100000" w14:kx="0" w14:ky="0" w14:algn="tl">
+            <w14:schemeClr w14:val="dk1">
+              <w14:alpha w14:val="60000"/>
+            </w14:schemeClr>
+          </w14:shadow>
+          <w14:textOutline w14:w="0" w14:cap="flat" w14:cmpd="sng" w14:algn="ctr">
+            <w14:noFill/>
+            <w14:prstDash w14:val="solid"/>
+            <w14:round/>
+          </w14:textOutline>
+        </w:rPr>
+        <w:t>Karakter pada Bahasa C</w:t>
+      </w:r>
+    </w:p>
+    <w:p>
+      <w:pPr>
+        <w:pStyle w:val="Heading2"/>
+        <w:rPr>
+          <w:b/>
+          <w:bCs/>
+          <w:color w:val="000000" w:themeColor="text1"/>
+          <w14:shadow w14:blurRad="38100" w14:dist="19050" w14:dir="2700000" w14:sx="100000" w14:sy="100000" w14:kx="0" w14:ky="0" w14:algn="tl">
+            <w14:schemeClr w14:val="dk1">
+              <w14:alpha w14:val="60000"/>
+            </w14:schemeClr>
+          </w14:shadow>
+          <w14:textOutline w14:w="0" w14:cap="flat" w14:cmpd="sng" w14:algn="ctr">
+            <w14:noFill/>
+            <w14:prstDash w14:val="solid"/>
+            <w14:round/>
+          </w14:textOutline>
+        </w:rPr>
+      </w:pPr>
+      <w:r>
+        <w:rPr>
+          <w:b/>
+          <w:bCs/>
+          <w:color w:val="000000" w:themeColor="text1"/>
+          <w14:shadow w14:blurRad="38100" w14:dist="19050" w14:dir="2700000" w14:sx="100000" w14:sy="100000" w14:kx="0" w14:ky="0" w14:algn="tl">
+            <w14:schemeClr w14:val="dk1">
+              <w14:alpha w14:val="60000"/>
+            </w14:schemeClr>
+          </w14:shadow>
+          <w14:textOutline w14:w="0" w14:cap="flat" w14:cmpd="sng" w14:algn="ctr">
+            <w14:noFill/>
+            <w14:prstDash w14:val="solid"/>
+            <w14:round/>
+          </w14:textOutline>
+        </w:rPr>
+        <w:t>1.4</w:t>
+      </w:r>
+      <w:r>
+        <w:rPr>
+          <w:b/>
+          <w:bCs/>
+          <w:color w:val="000000" w:themeColor="text1"/>
+          <w14:shadow w14:blurRad="38100" w14:dist="19050" w14:dir="2700000" w14:sx="100000" w14:sy="100000" w14:kx="0" w14:ky="0" w14:algn="tl">
+            <w14:schemeClr w14:val="dk1">
+              <w14:alpha w14:val="60000"/>
+            </w14:schemeClr>
+          </w14:shadow>
+          <w14:textOutline w14:w="0" w14:cap="flat" w14:cmpd="sng" w14:algn="ctr">
+            <w14:noFill/>
+            <w14:prstDash w14:val="solid"/>
+            <w14:round/>
+          </w14:textOutline>
+        </w:rPr>
+        <w:tab/>
+      </w:r>
+      <w:r>
+        <w:rPr>
+          <w:b/>
+          <w:bCs/>
           <w:color w:val="000000" w:themeColor="text1"/>
           <w14:shadow w14:blurRad="38100" w14:dist="19050" w14:dir="2700000" w14:sx="100000" w14:sy="100000" w14:kx="0" w14:ky="0" w14:algn="tl">
             <w14:schemeClr w14:val="dk1">
@@ -1114,42 +1276,351 @@
     </w:p>
     <w:p>
       <w:pPr>
-        <w:rPr>
-          <w:rFonts w:asciiTheme="majorHAnsi" w:eastAsiaTheme="majorEastAsia" w:hAnsiTheme="majorHAnsi" w:cstheme="majorBidi"/>
-          <w:b/>
-          <w:color w:val="000000" w:themeColor="text1"/>
-          <w:sz w:val="32"/>
-          <w:szCs w:val="32"/>
-          <w14:shadow w14:blurRad="38100" w14:dist="19050" w14:dir="2700000" w14:sx="100000" w14:sy="100000" w14:kx="0" w14:ky="0" w14:algn="tl">
-            <w14:schemeClr w14:val="dk1">
-              <w14:alpha w14:val="60000"/>
-            </w14:schemeClr>
-          </w14:shadow>
-          <w14:textOutline w14:w="0" w14:cap="flat" w14:cmpd="sng" w14:algn="ctr">
-            <w14:noFill/>
-            <w14:prstDash w14:val="solid"/>
-            <w14:round/>
-          </w14:textOutline>
-        </w:rPr>
-      </w:pPr>
-      <w:r>
-        <w:rPr>
-          <w:b/>
-          <w:color w:val="000000" w:themeColor="text1"/>
-          <w14:shadow w14:blurRad="38100" w14:dist="19050" w14:dir="2700000" w14:sx="100000" w14:sy="100000" w14:kx="0" w14:ky="0" w14:algn="tl">
-            <w14:schemeClr w14:val="dk1">
-              <w14:alpha w14:val="60000"/>
-            </w14:schemeClr>
-          </w14:shadow>
-          <w14:textOutline w14:w="0" w14:cap="flat" w14:cmpd="sng" w14:algn="ctr">
-            <w14:noFill/>
-            <w14:prstDash w14:val="solid"/>
-            <w14:round/>
-          </w14:textOutline>
-        </w:rPr>
-        <w:br w:type="page"/>
-      </w:r>
-    </w:p>
+        <w:pStyle w:val="Heading2"/>
+        <w:numPr>
+          <w:ilvl w:val="1"/>
+          <w:numId w:val="4"/>
+        </w:numPr>
+        <w:rPr>
+          <w:b/>
+          <w:bCs/>
+          <w:color w:val="000000" w:themeColor="text1"/>
+          <w14:shadow w14:blurRad="38100" w14:dist="19050" w14:dir="2700000" w14:sx="100000" w14:sy="100000" w14:kx="0" w14:ky="0" w14:algn="tl">
+            <w14:schemeClr w14:val="dk1">
+              <w14:alpha w14:val="60000"/>
+            </w14:schemeClr>
+          </w14:shadow>
+          <w14:textOutline w14:w="0" w14:cap="flat" w14:cmpd="sng" w14:algn="ctr">
+            <w14:noFill/>
+            <w14:prstDash w14:val="solid"/>
+            <w14:round/>
+          </w14:textOutline>
+        </w:rPr>
+      </w:pPr>
+      <w:r>
+        <w:rPr>
+          <w:b/>
+          <w:bCs/>
+          <w:color w:val="000000" w:themeColor="text1"/>
+          <w14:shadow w14:blurRad="38100" w14:dist="19050" w14:dir="2700000" w14:sx="100000" w14:sy="100000" w14:kx="0" w14:ky="0" w14:algn="tl">
+            <w14:schemeClr w14:val="dk1">
+              <w14:alpha w14:val="60000"/>
+            </w14:schemeClr>
+          </w14:shadow>
+          <w14:textOutline w14:w="0" w14:cap="flat" w14:cmpd="sng" w14:algn="ctr">
+            <w14:noFill/>
+            <w14:prstDash w14:val="solid"/>
+            <w14:round/>
+          </w14:textOutline>
+        </w:rPr>
+        <w:t xml:space="preserve"> </w:t>
+      </w:r>
+      <w:r>
+        <w:rPr>
+          <w:b/>
+          <w:bCs/>
+          <w:color w:val="000000" w:themeColor="text1"/>
+          <w14:shadow w14:blurRad="38100" w14:dist="19050" w14:dir="2700000" w14:sx="100000" w14:sy="100000" w14:kx="0" w14:ky="0" w14:algn="tl">
+            <w14:schemeClr w14:val="dk1">
+              <w14:alpha w14:val="60000"/>
+            </w14:schemeClr>
+          </w14:shadow>
+          <w14:textOutline w14:w="0" w14:cap="flat" w14:cmpd="sng" w14:algn="ctr">
+            <w14:noFill/>
+            <w14:prstDash w14:val="solid"/>
+            <w14:round/>
+          </w14:textOutline>
+        </w:rPr>
+        <w:t>Rancangan Struktur Data</w:t>
+      </w:r>
+    </w:p>
+    <w:p>
+      <w:pPr>
+        <w:ind w:left="360"/>
+        <w:jc w:val="both"/>
+      </w:pPr>
+      <w:r>
+        <w:t>Untuk memenuhi kebutuhan pengolahan data pada program</w:t>
+      </w:r>
+      <w:r>
+        <w:t>,</w:t>
+      </w:r>
+      <w:r>
+        <w:t xml:space="preserve"> </w:t>
+      </w:r>
+      <w:r>
+        <w:t>disusunlah</w:t>
+      </w:r>
+      <w:r>
+        <w:t xml:space="preserve"> struktur data sebagai berikut :</w:t>
+      </w:r>
+    </w:p>
+    <w:p>
+      <w:pPr>
+        <w:pStyle w:val="ListParagraph"/>
+        <w:numPr>
+          <w:ilvl w:val="2"/>
+          <w:numId w:val="4"/>
+        </w:numPr>
+      </w:pPr>
+      <w:r>
+        <w:t>ADT String</w:t>
+      </w:r>
+    </w:p>
+    <w:p>
+      <w:pPr>
+        <w:pStyle w:val="ListParagraph"/>
+        <w:numPr>
+          <w:ilvl w:val="2"/>
+          <w:numId w:val="4"/>
+        </w:numPr>
+      </w:pPr>
+      <w:r>
+        <w:t>ADT AVL Tree</w:t>
+      </w:r>
+    </w:p>
+    <w:p>
+      <w:pPr>
+        <w:pStyle w:val="ListParagraph"/>
+        <w:numPr>
+          <w:ilvl w:val="2"/>
+          <w:numId w:val="4"/>
+        </w:numPr>
+      </w:pPr>
+      <w:r>
+        <w:t xml:space="preserve">ADT </w:t>
+      </w:r>
+      <w:r>
+        <w:t>Count</w:t>
+      </w:r>
+    </w:p>
+    <w:p>
+      <w:pPr>
+        <w:pStyle w:val="ListParagraph"/>
+        <w:numPr>
+          <w:ilvl w:val="2"/>
+          <w:numId w:val="4"/>
+        </w:numPr>
+      </w:pPr>
+      <w:r>
+        <w:t>ADT CheckSet</w:t>
+      </w:r>
+    </w:p>
+    <w:p>
+      <w:pPr>
+        <w:pStyle w:val="ListParagraph"/>
+        <w:numPr>
+          <w:ilvl w:val="2"/>
+          <w:numId w:val="4"/>
+        </w:numPr>
+      </w:pPr>
+      <w:r>
+        <w:t>ADT Stemming</w:t>
+      </w:r>
+    </w:p>
+    <w:p>
+      <w:pPr>
+        <w:pStyle w:val="Heading2"/>
+        <w:numPr>
+          <w:ilvl w:val="1"/>
+          <w:numId w:val="4"/>
+        </w:numPr>
+        <w:rPr>
+          <w:b/>
+          <w:bCs/>
+          <w:color w:val="000000" w:themeColor="text1"/>
+          <w14:shadow w14:blurRad="38100" w14:dist="19050" w14:dir="2700000" w14:sx="100000" w14:sy="100000" w14:kx="0" w14:ky="0" w14:algn="tl">
+            <w14:schemeClr w14:val="dk1">
+              <w14:alpha w14:val="60000"/>
+            </w14:schemeClr>
+          </w14:shadow>
+          <w14:textOutline w14:w="0" w14:cap="flat" w14:cmpd="sng" w14:algn="ctr">
+            <w14:noFill/>
+            <w14:prstDash w14:val="solid"/>
+            <w14:round/>
+          </w14:textOutline>
+        </w:rPr>
+      </w:pPr>
+      <w:r>
+        <w:rPr>
+          <w:b/>
+          <w:bCs/>
+          <w:color w:val="000000" w:themeColor="text1"/>
+          <w14:shadow w14:blurRad="38100" w14:dist="19050" w14:dir="2700000" w14:sx="100000" w14:sy="100000" w14:kx="0" w14:ky="0" w14:algn="tl">
+            <w14:schemeClr w14:val="dk1">
+              <w14:alpha w14:val="60000"/>
+            </w14:schemeClr>
+          </w14:shadow>
+          <w14:textOutline w14:w="0" w14:cap="flat" w14:cmpd="sng" w14:algn="ctr">
+            <w14:noFill/>
+            <w14:prstDash w14:val="solid"/>
+            <w14:round/>
+          </w14:textOutline>
+        </w:rPr>
+        <w:t xml:space="preserve"> Rancangan Modul</w:t>
+      </w:r>
+    </w:p>
+    <w:p>
+      <w:pPr>
+        <w:ind w:left="360"/>
+        <w:jc w:val="both"/>
+      </w:pPr>
+      <w:r>
+        <w:t xml:space="preserve">Sebelumnya sudah dibahas tentang pemakaian lima buah ADT yang masing-masing memiliki modul-modul tertentu. Dalam </w:t>
+      </w:r>
+      <w:r>
+        <w:t>proses pembuatan program ini akan dikombinasikan penggunaan modul-modul dari ADT tersebut dengan modul tambahan. Rincian modul</w:t>
+      </w:r>
+      <w:r>
+        <w:t>-modul</w:t>
+      </w:r>
+      <w:r>
+        <w:t xml:space="preserve"> yang digunakan</w:t>
+      </w:r>
+      <w:r>
+        <w:t xml:space="preserve"> pada program ini adalah sebagai berikut :</w:t>
+      </w:r>
+    </w:p>
+    <w:p>
+      <w:pPr>
+        <w:pStyle w:val="ListParagraph"/>
+        <w:numPr>
+          <w:ilvl w:val="0"/>
+          <w:numId w:val="5"/>
+        </w:numPr>
+        <w:jc w:val="both"/>
+      </w:pPr>
+      <w:r>
+        <w:t>Dari ADT String</w:t>
+      </w:r>
+    </w:p>
+    <w:p>
+      <w:pPr>
+        <w:pStyle w:val="ListParagraph"/>
+        <w:numPr>
+          <w:ilvl w:val="0"/>
+          <w:numId w:val="5"/>
+        </w:numPr>
+        <w:jc w:val="both"/>
+      </w:pPr>
+      <w:r>
+        <w:t>Dari ADT AVL Tree</w:t>
+      </w:r>
+    </w:p>
+    <w:p>
+      <w:pPr>
+        <w:pStyle w:val="ListParagraph"/>
+        <w:numPr>
+          <w:ilvl w:val="0"/>
+          <w:numId w:val="5"/>
+        </w:numPr>
+        <w:jc w:val="both"/>
+      </w:pPr>
+      <w:r>
+        <w:t>Dari ADT Count</w:t>
+      </w:r>
+    </w:p>
+    <w:p>
+      <w:pPr>
+        <w:pStyle w:val="ListParagraph"/>
+        <w:numPr>
+          <w:ilvl w:val="0"/>
+          <w:numId w:val="5"/>
+        </w:numPr>
+        <w:jc w:val="both"/>
+      </w:pPr>
+      <w:r>
+        <w:t>Dari ADT CheckSet</w:t>
+      </w:r>
+    </w:p>
+    <w:p>
+      <w:pPr>
+        <w:pStyle w:val="ListParagraph"/>
+        <w:numPr>
+          <w:ilvl w:val="0"/>
+          <w:numId w:val="5"/>
+        </w:numPr>
+        <w:jc w:val="both"/>
+      </w:pPr>
+      <w:r>
+        <w:t>Dari ADT Stemming</w:t>
+      </w:r>
+    </w:p>
+    <w:p>
+      <w:pPr>
+        <w:pStyle w:val="ListParagraph"/>
+        <w:numPr>
+          <w:ilvl w:val="0"/>
+          <w:numId w:val="5"/>
+        </w:numPr>
+        <w:jc w:val="both"/>
+      </w:pPr>
+      <w:r>
+        <w:t>Modul Tambahan</w:t>
+      </w:r>
+    </w:p>
+    <w:p>
+      <w:pPr>
+        <w:pStyle w:val="Heading2"/>
+        <w:numPr>
+          <w:ilvl w:val="1"/>
+          <w:numId w:val="4"/>
+        </w:numPr>
+        <w:rPr>
+          <w:b/>
+          <w:color w:val="000000" w:themeColor="text1"/>
+          <w14:shadow w14:blurRad="38100" w14:dist="19050" w14:dir="2700000" w14:sx="100000" w14:sy="100000" w14:kx="0" w14:ky="0" w14:algn="tl">
+            <w14:schemeClr w14:val="dk1">
+              <w14:alpha w14:val="60000"/>
+            </w14:schemeClr>
+          </w14:shadow>
+          <w14:textOutline w14:w="0" w14:cap="flat" w14:cmpd="sng" w14:algn="ctr">
+            <w14:noFill/>
+            <w14:prstDash w14:val="solid"/>
+            <w14:round/>
+          </w14:textOutline>
+        </w:rPr>
+      </w:pPr>
+      <w:r>
+        <w:rPr>
+          <w:b/>
+          <w:color w:val="000000" w:themeColor="text1"/>
+          <w14:shadow w14:blurRad="38100" w14:dist="19050" w14:dir="2700000" w14:sx="100000" w14:sy="100000" w14:kx="0" w14:ky="0" w14:algn="tl">
+            <w14:schemeClr w14:val="dk1">
+              <w14:alpha w14:val="60000"/>
+            </w14:schemeClr>
+          </w14:shadow>
+          <w14:textOutline w14:w="0" w14:cap="flat" w14:cmpd="sng" w14:algn="ctr">
+            <w14:noFill/>
+            <w14:prstDash w14:val="solid"/>
+            <w14:round/>
+          </w14:textOutline>
+        </w:rPr>
+        <w:t>R</w:t>
+      </w:r>
+      <w:r>
+        <w:rPr>
+          <w:b/>
+          <w:color w:val="000000" w:themeColor="text1"/>
+          <w14:shadow w14:blurRad="38100" w14:dist="19050" w14:dir="2700000" w14:sx="100000" w14:sy="100000" w14:kx="0" w14:ky="0" w14:algn="tl">
+            <w14:schemeClr w14:val="dk1">
+              <w14:alpha w14:val="60000"/>
+            </w14:schemeClr>
+          </w14:shadow>
+          <w14:textOutline w14:w="0" w14:cap="flat" w14:cmpd="sng" w14:algn="ctr">
+            <w14:noFill/>
+            <w14:prstDash w14:val="solid"/>
+            <w14:round/>
+          </w14:textOutline>
+        </w:rPr>
+        <w:t>ancangan Interface</w:t>
+      </w:r>
+      <w:bookmarkStart w:id="0" w:name="_GoBack"/>
+      <w:bookmarkEnd w:id="0"/>
+    </w:p>
+    <w:p/>
+    <w:p/>
+    <w:p/>
     <w:p>
       <w:pPr>
         <w:pStyle w:val="Heading1"/>
@@ -1189,10 +1660,10 @@
             <w14:round/>
           </w14:textOutline>
         </w:rPr>
-        <w:lastRenderedPageBreak/>
         <w:t>IMPLEMENTASI</w:t>
       </w:r>
     </w:p>
+    <w:p/>
     <w:p>
       <w:pPr>
         <w:rPr>
@@ -1436,10 +1907,7 @@
         <w:t>PENUTUP</w:t>
       </w:r>
     </w:p>
-    <w:p>
-      <w:bookmarkStart w:id="0" w:name="_GoBack"/>
-      <w:bookmarkEnd w:id="0"/>
-    </w:p>
+    <w:p/>
     <w:p>
       <w:pPr>
         <w:pStyle w:val="Heading2"/>
@@ -1530,6 +1998,323 @@
 <file path=word/numbering.xml><?xml version="1.0" encoding="utf-8"?>
 <w:numbering xmlns:wpc="http://schemas.microsoft.com/office/word/2010/wordprocessingCanvas" xmlns:cx="http://schemas.microsoft.com/office/drawing/2014/chartex" xmlns:cx1="http://schemas.microsoft.com/office/drawing/2015/9/8/chartex" xmlns:mc="http://schemas.openxmlformats.org/markup-compatibility/2006" xmlns:o="urn:schemas-microsoft-com:office:office" xmlns:r="http://schemas.openxmlformats.org/officeDocument/2006/relationships" xmlns:m="http://schemas.openxmlformats.org/officeDocument/2006/math" xmlns:v="urn:schemas-microsoft-com:vml" xmlns:wp14="http://schemas.microsoft.com/office/word/2010/wordprocessingDrawing" xmlns:wp="http://schemas.openxmlformats.org/drawingml/2006/wordprocessingDrawing" xmlns:w10="urn:schemas-microsoft-com:office:word" xmlns:w="http://schemas.openxmlformats.org/wordprocessingml/2006/main" xmlns:w14="http://schemas.microsoft.com/office/word/2010/wordml" xmlns:w15="http://schemas.microsoft.com/office/word/2012/wordml" xmlns:w16se="http://schemas.microsoft.com/office/word/2015/wordml/symex" xmlns:wpg="http://schemas.microsoft.com/office/word/2010/wordprocessingGroup" xmlns:wpi="http://schemas.microsoft.com/office/word/2010/wordprocessingInk" xmlns:wne="http://schemas.microsoft.com/office/word/2006/wordml" xmlns:wps="http://schemas.microsoft.com/office/word/2010/wordprocessingShape" mc:Ignorable="w14 w15 w16se wp14">
   <w:abstractNum w:abstractNumId="0" w15:restartNumberingAfterBreak="0">
+    <w:nsid w:val="206F78CD"/>
+    <w:multiLevelType w:val="multilevel"/>
+    <w:tmpl w:val="909C4166"/>
+    <w:lvl w:ilvl="0">
+      <w:start w:val="1"/>
+      <w:numFmt w:val="decimal"/>
+      <w:lvlText w:val="%1"/>
+      <w:lvlJc w:val="left"/>
+      <w:pPr>
+        <w:ind w:left="720" w:hanging="720"/>
+      </w:pPr>
+      <w:rPr>
+        <w:rFonts w:hint="default"/>
+      </w:rPr>
+    </w:lvl>
+    <w:lvl w:ilvl="1">
+      <w:start w:val="1"/>
+      <w:numFmt w:val="decimal"/>
+      <w:lvlText w:val="%1.%2"/>
+      <w:lvlJc w:val="left"/>
+      <w:pPr>
+        <w:ind w:left="720" w:hanging="720"/>
+      </w:pPr>
+      <w:rPr>
+        <w:rFonts w:hint="default"/>
+      </w:rPr>
+    </w:lvl>
+    <w:lvl w:ilvl="2">
+      <w:start w:val="1"/>
+      <w:numFmt w:val="decimal"/>
+      <w:lvlText w:val="%1.%2.%3"/>
+      <w:lvlJc w:val="left"/>
+      <w:pPr>
+        <w:ind w:left="720" w:hanging="720"/>
+      </w:pPr>
+      <w:rPr>
+        <w:rFonts w:hint="default"/>
+      </w:rPr>
+    </w:lvl>
+    <w:lvl w:ilvl="3">
+      <w:start w:val="1"/>
+      <w:numFmt w:val="decimal"/>
+      <w:lvlText w:val="%1.%2.%3.%4"/>
+      <w:lvlJc w:val="left"/>
+      <w:pPr>
+        <w:ind w:left="1080" w:hanging="1080"/>
+      </w:pPr>
+      <w:rPr>
+        <w:rFonts w:hint="default"/>
+      </w:rPr>
+    </w:lvl>
+    <w:lvl w:ilvl="4">
+      <w:start w:val="1"/>
+      <w:numFmt w:val="decimal"/>
+      <w:lvlText w:val="%1.%2.%3.%4.%5"/>
+      <w:lvlJc w:val="left"/>
+      <w:pPr>
+        <w:ind w:left="1440" w:hanging="1440"/>
+      </w:pPr>
+      <w:rPr>
+        <w:rFonts w:hint="default"/>
+      </w:rPr>
+    </w:lvl>
+    <w:lvl w:ilvl="5">
+      <w:start w:val="1"/>
+      <w:numFmt w:val="decimal"/>
+      <w:lvlText w:val="%1.%2.%3.%4.%5.%6"/>
+      <w:lvlJc w:val="left"/>
+      <w:pPr>
+        <w:ind w:left="1440" w:hanging="1440"/>
+      </w:pPr>
+      <w:rPr>
+        <w:rFonts w:hint="default"/>
+      </w:rPr>
+    </w:lvl>
+    <w:lvl w:ilvl="6">
+      <w:start w:val="1"/>
+      <w:numFmt w:val="decimal"/>
+      <w:lvlText w:val="%1.%2.%3.%4.%5.%6.%7"/>
+      <w:lvlJc w:val="left"/>
+      <w:pPr>
+        <w:ind w:left="1800" w:hanging="1800"/>
+      </w:pPr>
+      <w:rPr>
+        <w:rFonts w:hint="default"/>
+      </w:rPr>
+    </w:lvl>
+    <w:lvl w:ilvl="7">
+      <w:start w:val="1"/>
+      <w:numFmt w:val="decimal"/>
+      <w:lvlText w:val="%1.%2.%3.%4.%5.%6.%7.%8"/>
+      <w:lvlJc w:val="left"/>
+      <w:pPr>
+        <w:ind w:left="1800" w:hanging="1800"/>
+      </w:pPr>
+      <w:rPr>
+        <w:rFonts w:hint="default"/>
+      </w:rPr>
+    </w:lvl>
+    <w:lvl w:ilvl="8">
+      <w:start w:val="1"/>
+      <w:numFmt w:val="decimal"/>
+      <w:lvlText w:val="%1.%2.%3.%4.%5.%6.%7.%8.%9"/>
+      <w:lvlJc w:val="left"/>
+      <w:pPr>
+        <w:ind w:left="2160" w:hanging="2160"/>
+      </w:pPr>
+      <w:rPr>
+        <w:rFonts w:hint="default"/>
+      </w:rPr>
+    </w:lvl>
+  </w:abstractNum>
+  <w:abstractNum w:abstractNumId="1" w15:restartNumberingAfterBreak="0">
+    <w:nsid w:val="23386710"/>
+    <w:multiLevelType w:val="multilevel"/>
+    <w:tmpl w:val="9F3A0A1A"/>
+    <w:lvl w:ilvl="0">
+      <w:start w:val="2"/>
+      <w:numFmt w:val="decimal"/>
+      <w:lvlText w:val="%1"/>
+      <w:lvlJc w:val="left"/>
+      <w:pPr>
+        <w:ind w:left="360" w:hanging="360"/>
+      </w:pPr>
+      <w:rPr>
+        <w:rFonts w:hint="default"/>
+      </w:rPr>
+    </w:lvl>
+    <w:lvl w:ilvl="1">
+      <w:start w:val="1"/>
+      <w:numFmt w:val="decimal"/>
+      <w:lvlText w:val="%1.%2"/>
+      <w:lvlJc w:val="left"/>
+      <w:pPr>
+        <w:ind w:left="360" w:hanging="360"/>
+      </w:pPr>
+      <w:rPr>
+        <w:rFonts w:hint="default"/>
+        <w:b/>
+        <w:bCs/>
+      </w:rPr>
+    </w:lvl>
+    <w:lvl w:ilvl="2">
+      <w:start w:val="1"/>
+      <w:numFmt w:val="decimal"/>
+      <w:lvlText w:val="%1.%2.%3"/>
+      <w:lvlJc w:val="left"/>
+      <w:pPr>
+        <w:ind w:left="720" w:hanging="720"/>
+      </w:pPr>
+      <w:rPr>
+        <w:rFonts w:hint="default"/>
+      </w:rPr>
+    </w:lvl>
+    <w:lvl w:ilvl="3">
+      <w:start w:val="1"/>
+      <w:numFmt w:val="decimal"/>
+      <w:lvlText w:val="%1.%2.%3.%4"/>
+      <w:lvlJc w:val="left"/>
+      <w:pPr>
+        <w:ind w:left="720" w:hanging="720"/>
+      </w:pPr>
+      <w:rPr>
+        <w:rFonts w:hint="default"/>
+      </w:rPr>
+    </w:lvl>
+    <w:lvl w:ilvl="4">
+      <w:start w:val="1"/>
+      <w:numFmt w:val="decimal"/>
+      <w:lvlText w:val="%1.%2.%3.%4.%5"/>
+      <w:lvlJc w:val="left"/>
+      <w:pPr>
+        <w:ind w:left="1080" w:hanging="1080"/>
+      </w:pPr>
+      <w:rPr>
+        <w:rFonts w:hint="default"/>
+      </w:rPr>
+    </w:lvl>
+    <w:lvl w:ilvl="5">
+      <w:start w:val="1"/>
+      <w:numFmt w:val="decimal"/>
+      <w:lvlText w:val="%1.%2.%3.%4.%5.%6"/>
+      <w:lvlJc w:val="left"/>
+      <w:pPr>
+        <w:ind w:left="1080" w:hanging="1080"/>
+      </w:pPr>
+      <w:rPr>
+        <w:rFonts w:hint="default"/>
+      </w:rPr>
+    </w:lvl>
+    <w:lvl w:ilvl="6">
+      <w:start w:val="1"/>
+      <w:numFmt w:val="decimal"/>
+      <w:lvlText w:val="%1.%2.%3.%4.%5.%6.%7"/>
+      <w:lvlJc w:val="left"/>
+      <w:pPr>
+        <w:ind w:left="1440" w:hanging="1440"/>
+      </w:pPr>
+      <w:rPr>
+        <w:rFonts w:hint="default"/>
+      </w:rPr>
+    </w:lvl>
+    <w:lvl w:ilvl="7">
+      <w:start w:val="1"/>
+      <w:numFmt w:val="decimal"/>
+      <w:lvlText w:val="%1.%2.%3.%4.%5.%6.%7.%8"/>
+      <w:lvlJc w:val="left"/>
+      <w:pPr>
+        <w:ind w:left="1800" w:hanging="1800"/>
+      </w:pPr>
+      <w:rPr>
+        <w:rFonts w:hint="default"/>
+      </w:rPr>
+    </w:lvl>
+    <w:lvl w:ilvl="8">
+      <w:start w:val="1"/>
+      <w:numFmt w:val="decimal"/>
+      <w:lvlText w:val="%1.%2.%3.%4.%5.%6.%7.%8.%9"/>
+      <w:lvlJc w:val="left"/>
+      <w:pPr>
+        <w:ind w:left="1800" w:hanging="1800"/>
+      </w:pPr>
+      <w:rPr>
+        <w:rFonts w:hint="default"/>
+      </w:rPr>
+    </w:lvl>
+  </w:abstractNum>
+  <w:abstractNum w:abstractNumId="2" w15:restartNumberingAfterBreak="0">
+    <w:nsid w:val="3F24184D"/>
+    <w:multiLevelType w:val="hybridMultilevel"/>
+    <w:tmpl w:val="7ECCDC9E"/>
+    <w:lvl w:ilvl="0" w:tplc="0421000F">
+      <w:start w:val="1"/>
+      <w:numFmt w:val="decimal"/>
+      <w:lvlText w:val="%1."/>
+      <w:lvlJc w:val="left"/>
+      <w:pPr>
+        <w:ind w:left="720" w:hanging="360"/>
+      </w:pPr>
+      <w:rPr>
+        <w:rFonts w:hint="default"/>
+      </w:rPr>
+    </w:lvl>
+    <w:lvl w:ilvl="1" w:tplc="04210019" w:tentative="1">
+      <w:start w:val="1"/>
+      <w:numFmt w:val="lowerLetter"/>
+      <w:lvlText w:val="%2."/>
+      <w:lvlJc w:val="left"/>
+      <w:pPr>
+        <w:ind w:left="1440" w:hanging="360"/>
+      </w:pPr>
+    </w:lvl>
+    <w:lvl w:ilvl="2" w:tplc="0421001B" w:tentative="1">
+      <w:start w:val="1"/>
+      <w:numFmt w:val="lowerRoman"/>
+      <w:lvlText w:val="%3."/>
+      <w:lvlJc w:val="right"/>
+      <w:pPr>
+        <w:ind w:left="2160" w:hanging="180"/>
+      </w:pPr>
+    </w:lvl>
+    <w:lvl w:ilvl="3" w:tplc="0421000F" w:tentative="1">
+      <w:start w:val="1"/>
+      <w:numFmt w:val="decimal"/>
+      <w:lvlText w:val="%4."/>
+      <w:lvlJc w:val="left"/>
+      <w:pPr>
+        <w:ind w:left="2880" w:hanging="360"/>
+      </w:pPr>
+    </w:lvl>
+    <w:lvl w:ilvl="4" w:tplc="04210019" w:tentative="1">
+      <w:start w:val="1"/>
+      <w:numFmt w:val="lowerLetter"/>
+      <w:lvlText w:val="%5."/>
+      <w:lvlJc w:val="left"/>
+      <w:pPr>
+        <w:ind w:left="3600" w:hanging="360"/>
+      </w:pPr>
+    </w:lvl>
+    <w:lvl w:ilvl="5" w:tplc="0421001B" w:tentative="1">
+      <w:start w:val="1"/>
+      <w:numFmt w:val="lowerRoman"/>
+      <w:lvlText w:val="%6."/>
+      <w:lvlJc w:val="right"/>
+      <w:pPr>
+        <w:ind w:left="4320" w:hanging="180"/>
+      </w:pPr>
+    </w:lvl>
+    <w:lvl w:ilvl="6" w:tplc="0421000F" w:tentative="1">
+      <w:start w:val="1"/>
+      <w:numFmt w:val="decimal"/>
+      <w:lvlText w:val="%7."/>
+      <w:lvlJc w:val="left"/>
+      <w:pPr>
+        <w:ind w:left="5040" w:hanging="360"/>
+      </w:pPr>
+    </w:lvl>
+    <w:lvl w:ilvl="7" w:tplc="04210019" w:tentative="1">
+      <w:start w:val="1"/>
+      <w:numFmt w:val="lowerLetter"/>
+      <w:lvlText w:val="%8."/>
+      <w:lvlJc w:val="left"/>
+      <w:pPr>
+        <w:ind w:left="5760" w:hanging="360"/>
+      </w:pPr>
+    </w:lvl>
+    <w:lvl w:ilvl="8" w:tplc="0421001B" w:tentative="1">
+      <w:start w:val="1"/>
+      <w:numFmt w:val="lowerRoman"/>
+      <w:lvlText w:val="%9."/>
+      <w:lvlJc w:val="right"/>
+      <w:pPr>
+        <w:ind w:left="6480" w:hanging="180"/>
+      </w:pPr>
+    </w:lvl>
+  </w:abstractNum>
+  <w:abstractNum w:abstractNumId="3" w15:restartNumberingAfterBreak="0">
     <w:nsid w:val="440D6851"/>
     <w:multiLevelType w:val="multilevel"/>
     <w:tmpl w:val="8D72D84A"/>
@@ -1647,8 +2432,133 @@
       </w:rPr>
     </w:lvl>
   </w:abstractNum>
+  <w:abstractNum w:abstractNumId="4" w15:restartNumberingAfterBreak="0">
+    <w:nsid w:val="7FB517DE"/>
+    <w:multiLevelType w:val="multilevel"/>
+    <w:tmpl w:val="909C4166"/>
+    <w:lvl w:ilvl="0">
+      <w:start w:val="1"/>
+      <w:numFmt w:val="decimal"/>
+      <w:lvlText w:val="%1"/>
+      <w:lvlJc w:val="left"/>
+      <w:pPr>
+        <w:ind w:left="720" w:hanging="720"/>
+      </w:pPr>
+      <w:rPr>
+        <w:rFonts w:hint="default"/>
+      </w:rPr>
+    </w:lvl>
+    <w:lvl w:ilvl="1">
+      <w:start w:val="1"/>
+      <w:numFmt w:val="decimal"/>
+      <w:lvlText w:val="%1.%2"/>
+      <w:lvlJc w:val="left"/>
+      <w:pPr>
+        <w:ind w:left="720" w:hanging="720"/>
+      </w:pPr>
+      <w:rPr>
+        <w:rFonts w:hint="default"/>
+      </w:rPr>
+    </w:lvl>
+    <w:lvl w:ilvl="2">
+      <w:start w:val="1"/>
+      <w:numFmt w:val="decimal"/>
+      <w:lvlText w:val="%1.%2.%3"/>
+      <w:lvlJc w:val="left"/>
+      <w:pPr>
+        <w:ind w:left="720" w:hanging="720"/>
+      </w:pPr>
+      <w:rPr>
+        <w:rFonts w:hint="default"/>
+      </w:rPr>
+    </w:lvl>
+    <w:lvl w:ilvl="3">
+      <w:start w:val="1"/>
+      <w:numFmt w:val="decimal"/>
+      <w:lvlText w:val="%1.%2.%3.%4"/>
+      <w:lvlJc w:val="left"/>
+      <w:pPr>
+        <w:ind w:left="1080" w:hanging="1080"/>
+      </w:pPr>
+      <w:rPr>
+        <w:rFonts w:hint="default"/>
+      </w:rPr>
+    </w:lvl>
+    <w:lvl w:ilvl="4">
+      <w:start w:val="1"/>
+      <w:numFmt w:val="decimal"/>
+      <w:lvlText w:val="%1.%2.%3.%4.%5"/>
+      <w:lvlJc w:val="left"/>
+      <w:pPr>
+        <w:ind w:left="1440" w:hanging="1440"/>
+      </w:pPr>
+      <w:rPr>
+        <w:rFonts w:hint="default"/>
+      </w:rPr>
+    </w:lvl>
+    <w:lvl w:ilvl="5">
+      <w:start w:val="1"/>
+      <w:numFmt w:val="decimal"/>
+      <w:lvlText w:val="%1.%2.%3.%4.%5.%6"/>
+      <w:lvlJc w:val="left"/>
+      <w:pPr>
+        <w:ind w:left="1440" w:hanging="1440"/>
+      </w:pPr>
+      <w:rPr>
+        <w:rFonts w:hint="default"/>
+      </w:rPr>
+    </w:lvl>
+    <w:lvl w:ilvl="6">
+      <w:start w:val="1"/>
+      <w:numFmt w:val="decimal"/>
+      <w:lvlText w:val="%1.%2.%3.%4.%5.%6.%7"/>
+      <w:lvlJc w:val="left"/>
+      <w:pPr>
+        <w:ind w:left="1800" w:hanging="1800"/>
+      </w:pPr>
+      <w:rPr>
+        <w:rFonts w:hint="default"/>
+      </w:rPr>
+    </w:lvl>
+    <w:lvl w:ilvl="7">
+      <w:start w:val="1"/>
+      <w:numFmt w:val="decimal"/>
+      <w:lvlText w:val="%1.%2.%3.%4.%5.%6.%7.%8"/>
+      <w:lvlJc w:val="left"/>
+      <w:pPr>
+        <w:ind w:left="1800" w:hanging="1800"/>
+      </w:pPr>
+      <w:rPr>
+        <w:rFonts w:hint="default"/>
+      </w:rPr>
+    </w:lvl>
+    <w:lvl w:ilvl="8">
+      <w:start w:val="1"/>
+      <w:numFmt w:val="decimal"/>
+      <w:lvlText w:val="%1.%2.%3.%4.%5.%6.%7.%8.%9"/>
+      <w:lvlJc w:val="left"/>
+      <w:pPr>
+        <w:ind w:left="2160" w:hanging="2160"/>
+      </w:pPr>
+      <w:rPr>
+        <w:rFonts w:hint="default"/>
+      </w:rPr>
+    </w:lvl>
+  </w:abstractNum>
   <w:num w:numId="1">
+    <w:abstractNumId w:val="3"/>
+  </w:num>
+  <w:num w:numId="2">
+    <w:abstractNumId w:val="4"/>
+  </w:num>
+  <w:num w:numId="3">
     <w:abstractNumId w:val="0"/>
+  </w:num>
+  <w:num w:numId="4">
+    <w:abstractNumId w:val="1"/>
+  </w:num>
+  <w:num w:numId="5">
+    <w:abstractNumId w:val="2"/>
   </w:num>
 </w:numbering>
 </file>
@@ -2160,6 +3070,17 @@
       <w:szCs w:val="26"/>
     </w:rPr>
   </w:style>
+  <w:style w:type="paragraph" w:styleId="ListParagraph">
+    <w:name w:val="List Paragraph"/>
+    <w:basedOn w:val="Normal"/>
+    <w:uiPriority w:val="34"/>
+    <w:qFormat/>
+    <w:rsid w:val="00677539"/>
+    <w:pPr>
+      <w:ind w:left="720"/>
+      <w:contextualSpacing/>
+    </w:pPr>
+  </w:style>
 </w:styles>
 </file>
 
@@ -2429,7 +3350,7 @@
 </file>
 
 <file path=customXml/itemProps1.xml><?xml version="1.0" encoding="utf-8"?>
-<ds:datastoreItem xmlns:ds="http://schemas.openxmlformats.org/officeDocument/2006/customXml" ds:itemID="{B4787147-25C3-464F-B667-9B9D2EDA7002}">
+<ds:datastoreItem xmlns:ds="http://schemas.openxmlformats.org/officeDocument/2006/customXml" ds:itemID="{F951E26F-6CA9-4DE4-83F4-CF454AAF6FB0}">
   <ds:schemaRefs>
     <ds:schemaRef ds:uri="http://schemas.openxmlformats.org/officeDocument/2006/bibliography"/>
   </ds:schemaRefs>

</xml_diff>